<commit_message>
Updated Readme to v1.0 and added PDF report/presentation
</commit_message>
<xml_diff>
--- a/assets/other/Star Maps Report - Theodore Linardic.docx
+++ b/assets/other/Star Maps Report - Theodore Linardic.docx
@@ -271,6 +271,7 @@
         <w:rPr>
           <w:i/>
           <w:iCs/>
+          <w:noProof/>
           <w:sz w:val="24"/>
           <w:szCs w:val="24"/>
         </w:rPr>
@@ -401,6 +402,7 @@
       </w:pPr>
       <w:r>
         <w:rPr>
+          <w:noProof/>
           <w:sz w:val="24"/>
           <w:szCs w:val="24"/>
         </w:rPr>
@@ -709,8 +711,6 @@
       </w:r>
       <w:r>
         <w:tab/>
-      </w:r>
-      <w:r>
         <w:t xml:space="preserve">             </w:t>
       </w:r>
       <w:r>
@@ -956,6 +956,7 @@
       </w:pPr>
       <w:r>
         <w:rPr>
+          <w:noProof/>
           <w:sz w:val="24"/>
           <w:szCs w:val="24"/>
         </w:rPr>
@@ -1028,46 +1029,14 @@
           <w:sz w:val="24"/>
           <w:szCs w:val="24"/>
         </w:rPr>
-        <w:t xml:space="preserve">The player is given 12 different options of tiles they can build to be placed </w:t>
-      </w:r>
-      <w:proofErr w:type="gramStart"/>
-      <w:r>
-        <w:rPr>
-          <w:sz w:val="24"/>
-          <w:szCs w:val="24"/>
-        </w:rPr>
-        <w:t>in</w:t>
-      </w:r>
-      <w:proofErr w:type="gramEnd"/>
-      <w:r>
-        <w:rPr>
-          <w:sz w:val="24"/>
-          <w:szCs w:val="24"/>
-        </w:rPr>
-        <w:t xml:space="preserve"> the game map. They are as follows: System Launcher, Galaxy Launcher, Housing Tile, Mass Housing Tile, Ship Factory, Weapons Store, Power Station, Bank Station, Food Store, Ship Store, Amusement Park, and the Holo-Movie Drive-In.</w:t>
-      </w:r>
-      <w:r>
-        <w:rPr>
-          <w:sz w:val="24"/>
-          <w:szCs w:val="24"/>
-        </w:rPr>
-        <w:t xml:space="preserve"> Each station was fully modeled and textured by me using tools such as Blender and Asset Forge, as well as some additional building block add-ons for Asset Forge. (The GitHub page for the project has a full list of </w:t>
-      </w:r>
-      <w:proofErr w:type="gramStart"/>
-      <w:r>
-        <w:rPr>
-          <w:sz w:val="24"/>
-          <w:szCs w:val="24"/>
-        </w:rPr>
-        <w:t>all of</w:t>
-      </w:r>
-      <w:proofErr w:type="gramEnd"/>
-      <w:r>
-        <w:rPr>
-          <w:sz w:val="24"/>
-          <w:szCs w:val="24"/>
-        </w:rPr>
-        <w:t xml:space="preserve"> the software and tools used, as well as all code and pre-made asset libraries</w:t>
+        <w:t>The player is given 12 different options of tiles they can build to be placed in the game map. They are as follows: System Launcher, Galaxy Launcher, Housing Tile, Mass Housing Tile, Ship Factory, Weapons Store, Power Station, Bank Station, Food Store, Ship Store, Amusement Park, and the Holo-Movie Drive-In.</w:t>
+      </w:r>
+      <w:r>
+        <w:rPr>
+          <w:sz w:val="24"/>
+          <w:szCs w:val="24"/>
+        </w:rPr>
+        <w:t xml:space="preserve"> Each station was fully modeled and textured by me using tools such as Blender and Asset Forge, as well as some additional building block add-ons for Asset Forge. (The GitHub page for the project has a full list of all of the software and tools used, as well as all code and pre-made asset libraries</w:t>
       </w:r>
       <w:r>
         <w:rPr>
@@ -1109,23 +1078,7 @@
           <w:sz w:val="24"/>
           <w:szCs w:val="24"/>
         </w:rPr>
-        <w:t xml:space="preserve"> Each </w:t>
-      </w:r>
-      <w:proofErr w:type="gramStart"/>
-      <w:r>
-        <w:rPr>
-          <w:sz w:val="24"/>
-          <w:szCs w:val="24"/>
-        </w:rPr>
-        <w:t>tile</w:t>
-      </w:r>
-      <w:proofErr w:type="gramEnd"/>
-      <w:r>
-        <w:rPr>
-          <w:sz w:val="24"/>
-          <w:szCs w:val="24"/>
-        </w:rPr>
-        <w:t xml:space="preserve"> also contains a visual preview with some basic information when the user hovers over it.</w:t>
+        <w:t xml:space="preserve"> Each tile also contains a visual preview with some basic information when the user hovers over it.</w:t>
       </w:r>
     </w:p>
     <w:p>
@@ -1174,23 +1127,7 @@
           <w:sz w:val="24"/>
           <w:szCs w:val="24"/>
         </w:rPr>
-        <w:t xml:space="preserve">The game world </w:t>
-      </w:r>
-      <w:proofErr w:type="gramStart"/>
-      <w:r>
-        <w:rPr>
-          <w:sz w:val="24"/>
-          <w:szCs w:val="24"/>
-        </w:rPr>
-        <w:t>has a steady speed with a clock and day counter on the screen at all times</w:t>
-      </w:r>
-      <w:proofErr w:type="gramEnd"/>
-      <w:r>
-        <w:rPr>
-          <w:sz w:val="24"/>
-          <w:szCs w:val="24"/>
-        </w:rPr>
-        <w:t xml:space="preserve"> so you can easily view how long your system has been around. There are also </w:t>
+        <w:t xml:space="preserve">The game world has a steady speed with a clock and day counter on the screen at all times so you can easily view how long your system has been around. There are also </w:t>
       </w:r>
       <w:r>
         <w:rPr>
@@ -1211,85 +1148,7 @@
           <w:sz w:val="24"/>
           <w:szCs w:val="24"/>
         </w:rPr>
-        <w:t xml:space="preserve"> can fast </w:t>
-      </w:r>
-      <w:proofErr w:type="gramStart"/>
-      <w:r>
-        <w:rPr>
-          <w:sz w:val="24"/>
-          <w:szCs w:val="24"/>
-        </w:rPr>
-        <w:t>forward</w:t>
-      </w:r>
-      <w:proofErr w:type="gramEnd"/>
-      <w:r>
-        <w:rPr>
-          <w:sz w:val="24"/>
-          <w:szCs w:val="24"/>
-        </w:rPr>
-        <w:t xml:space="preserve"> </w:t>
-      </w:r>
-    </w:p>
-    <w:p>
-      <w:pPr>
-        <w:rPr>
-          <w:sz w:val="24"/>
-          <w:szCs w:val="24"/>
-        </w:rPr>
-      </w:pPr>
-    </w:p>
-    <w:p>
-      <w:pPr>
-        <w:rPr>
-          <w:sz w:val="24"/>
-          <w:szCs w:val="24"/>
-        </w:rPr>
-      </w:pPr>
-    </w:p>
-    <w:p>
-      <w:pPr>
-        <w:rPr>
-          <w:sz w:val="24"/>
-          <w:szCs w:val="24"/>
-        </w:rPr>
-      </w:pPr>
-    </w:p>
-    <w:p>
-      <w:pPr>
-        <w:rPr>
-          <w:sz w:val="24"/>
-          <w:szCs w:val="24"/>
-        </w:rPr>
-      </w:pPr>
-      <w:r>
-        <w:rPr>
-          <w:sz w:val="24"/>
-          <w:szCs w:val="24"/>
-        </w:rPr>
-        <w:t xml:space="preserve">time as much as they would </w:t>
-      </w:r>
-      <w:proofErr w:type="gramStart"/>
-      <w:r>
-        <w:rPr>
-          <w:sz w:val="24"/>
-          <w:szCs w:val="24"/>
-        </w:rPr>
-        <w:t>like, if</w:t>
-      </w:r>
-      <w:proofErr w:type="gramEnd"/>
-      <w:r>
-        <w:rPr>
-          <w:sz w:val="24"/>
-          <w:szCs w:val="24"/>
-        </w:rPr>
-        <w:t xml:space="preserve"> they want to speed up the simulation</w:t>
-      </w:r>
-      <w:r>
-        <w:rPr>
-          <w:sz w:val="24"/>
-          <w:szCs w:val="24"/>
-        </w:rPr>
-        <w:t xml:space="preserve"> to gain their daily income money faster.</w:t>
+        <w:t xml:space="preserve"> can fast forward</w:t>
       </w:r>
     </w:p>
     <w:p>
@@ -1303,19 +1162,20 @@
         <w:rPr>
           <w:noProof/>
         </w:rPr>
+        <w:lastRenderedPageBreak/>
         <w:drawing>
-          <wp:anchor distT="0" distB="0" distL="114300" distR="114300" simplePos="0" relativeHeight="251677696" behindDoc="0" locked="0" layoutInCell="1" allowOverlap="1" wp14:anchorId="682930FB" wp14:editId="458F230F">
+          <wp:anchor distT="0" distB="0" distL="114300" distR="114300" simplePos="0" relativeHeight="251682816" behindDoc="0" locked="0" layoutInCell="1" allowOverlap="1" wp14:anchorId="29C12E5A" wp14:editId="731BFF92">
             <wp:simplePos x="0" y="0"/>
-            <wp:positionH relativeFrom="margin">
-              <wp:align>left</wp:align>
+            <wp:positionH relativeFrom="column">
+              <wp:posOffset>-161925</wp:posOffset>
             </wp:positionH>
             <wp:positionV relativeFrom="paragraph">
-              <wp:posOffset>-659642</wp:posOffset>
+              <wp:posOffset>-632460</wp:posOffset>
             </wp:positionV>
             <wp:extent cx="3048000" cy="1461477"/>
             <wp:effectExtent l="0" t="0" r="0" b="0"/>
             <wp:wrapNone/>
-            <wp:docPr id="1961708723" name="Picture 1961708723" descr="A logo with a rocket and text&#10;&#10;Description automatically generated"/>
+            <wp:docPr id="27554958" name="Picture 27554958" descr="A logo with a rocket and text&#10;&#10;Description automatically generated"/>
             <wp:cNvGraphicFramePr>
               <a:graphicFrameLocks xmlns:a="http://schemas.openxmlformats.org/drawingml/2006/main" noChangeAspect="1"/>
             </wp:cNvGraphicFramePr>
@@ -1489,7 +1349,7 @@
         <mc:AlternateContent>
           <mc:Choice Requires="wps">
             <w:drawing>
-              <wp:anchor distT="0" distB="0" distL="114300" distR="114300" simplePos="0" relativeHeight="251675648" behindDoc="0" locked="0" layoutInCell="1" allowOverlap="1" wp14:anchorId="54374041" wp14:editId="66A8D2A8">
+              <wp:anchor distT="0" distB="0" distL="114300" distR="114300" simplePos="0" relativeHeight="251683840" behindDoc="0" locked="0" layoutInCell="1" allowOverlap="1" wp14:anchorId="14286BD1" wp14:editId="6DBCFA6E">
                 <wp:simplePos x="0" y="0"/>
                 <wp:positionH relativeFrom="column">
                   <wp:posOffset>47625</wp:posOffset>
@@ -1500,7 +1360,7 @@
                 <wp:extent cx="5734050" cy="0"/>
                 <wp:effectExtent l="0" t="0" r="0" b="0"/>
                 <wp:wrapNone/>
-                <wp:docPr id="176525648" name="Straight Connector 3"/>
+                <wp:docPr id="938714856" name="Straight Connector 3"/>
                 <wp:cNvGraphicFramePr/>
                 <a:graphic xmlns:a="http://schemas.openxmlformats.org/drawingml/2006/main">
                   <a:graphicData uri="http://schemas.microsoft.com/office/word/2010/wordprocessingShape">
@@ -1538,12 +1398,66 @@
           </mc:Choice>
           <mc:Fallback>
             <w:pict>
-              <v:line w14:anchorId="32AB78D3" id="Straight Connector 3" o:spid="_x0000_s1026" style="position:absolute;z-index:251675648;visibility:visible;mso-wrap-style:square;mso-wrap-distance-left:9pt;mso-wrap-distance-top:0;mso-wrap-distance-right:9pt;mso-wrap-distance-bottom:0;mso-position-horizontal:absolute;mso-position-horizontal-relative:text;mso-position-vertical:absolute;mso-position-vertical-relative:text" from="3.75pt,1.15pt" to="455.25pt,1.15pt" o:gfxdata="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" strokecolor="black [3200]" strokeweight=".5pt">
+              <v:line w14:anchorId="41163157" id="Straight Connector 3" o:spid="_x0000_s1026" style="position:absolute;z-index:251683840;visibility:visible;mso-wrap-style:square;mso-wrap-distance-left:9pt;mso-wrap-distance-top:0;mso-wrap-distance-right:9pt;mso-wrap-distance-bottom:0;mso-position-horizontal:absolute;mso-position-horizontal-relative:text;mso-position-vertical:absolute;mso-position-vertical-relative:text" from="3.75pt,1.15pt" to="455.25pt,1.15pt" o:gfxdata="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" strokecolor="black [3200]" strokeweight=".5pt">
                 <v:stroke joinstyle="miter"/>
               </v:line>
             </w:pict>
           </mc:Fallback>
         </mc:AlternateContent>
+      </w:r>
+      <w:r>
+        <w:tab/>
+      </w:r>
+    </w:p>
+    <w:p>
+      <w:pPr>
+        <w:rPr>
+          <w:sz w:val="24"/>
+          <w:szCs w:val="24"/>
+        </w:rPr>
+      </w:pPr>
+      <w:r>
+        <w:rPr>
+          <w:sz w:val="24"/>
+          <w:szCs w:val="24"/>
+        </w:rPr>
+        <w:t xml:space="preserve">time as much as they would </w:t>
+      </w:r>
+      <w:r>
+        <w:rPr>
+          <w:sz w:val="24"/>
+          <w:szCs w:val="24"/>
+        </w:rPr>
+        <w:t>like if</w:t>
+      </w:r>
+      <w:r>
+        <w:rPr>
+          <w:sz w:val="24"/>
+          <w:szCs w:val="24"/>
+        </w:rPr>
+        <w:t xml:space="preserve"> they want to speed up the simulation</w:t>
+      </w:r>
+      <w:r>
+        <w:rPr>
+          <w:sz w:val="24"/>
+          <w:szCs w:val="24"/>
+        </w:rPr>
+        <w:t xml:space="preserve"> to gain their daily income money faster.</w:t>
+      </w:r>
+      <w:r>
+        <w:tab/>
+      </w:r>
+      <w:r>
+        <w:tab/>
+      </w:r>
+      <w:r>
+        <w:tab/>
+      </w:r>
+      <w:r>
+        <w:tab/>
+      </w:r>
+      <w:r>
+        <w:tab/>
       </w:r>
       <w:r>
         <w:tab/>
@@ -1584,6 +1498,12 @@
       </w:r>
     </w:p>
     <w:p>
+      <w:pPr>
+        <w:rPr>
+          <w:sz w:val="24"/>
+          <w:szCs w:val="24"/>
+        </w:rPr>
+      </w:pPr>
       <w:r>
         <w:rPr>
           <w:noProof/>
@@ -1689,6 +1609,7 @@
       </w:r>
       <w:r>
         <w:rPr>
+          <w:noProof/>
           <w:sz w:val="24"/>
           <w:szCs w:val="24"/>
         </w:rPr>
@@ -1761,14 +1682,7 @@
           <w:sz w:val="24"/>
           <w:szCs w:val="24"/>
         </w:rPr>
-        <w:t xml:space="preserve">The </w:t>
-      </w:r>
-      <w:r>
-        <w:rPr>
-          <w:sz w:val="24"/>
-          <w:szCs w:val="24"/>
-        </w:rPr>
-        <w:t xml:space="preserve">game contains many things that help the player visualize the map. First and foremost are the planets rotations. They all rotate independently, and at different speeds, around the sun just as they do in a solar system like ours. The player can also clearly see the paths that the planets </w:t>
+        <w:t xml:space="preserve">The game contains many things that help the player visualize the map. First and foremost are the planets rotations. They all rotate independently, and at different speeds, around the sun just as they do in a solar system like ours. The player can also clearly see the paths that the planets </w:t>
       </w:r>
       <w:r>
         <w:rPr>
@@ -1790,6 +1704,127 @@
           <w:szCs w:val="24"/>
         </w:rPr>
         <w:t xml:space="preserve"> around the sun, the planets also rotate on their axis’s just like real planets. Individual objects can also rotate around the planets through sub rotations. Meaning, they will contain their own rotations around the planet while keeping the rotation around the sun as well. In addition to planetary visuals, the player can also see NPC ships flying throughout their system. These ships represent their residents traveling between the game maps’ planets as there is more for them to do or go see.</w:t>
+      </w:r>
+    </w:p>
+    <w:p>
+      <w:r>
+        <w:t xml:space="preserve">        </w:t>
+      </w:r>
+      <w:r>
+        <w:rPr>
+          <w:noProof/>
+        </w:rPr>
+        <w:drawing>
+          <wp:inline distT="0" distB="0" distL="0" distR="0" wp14:anchorId="2CCB6EFF" wp14:editId="2175D586">
+            <wp:extent cx="2627472" cy="1243558"/>
+            <wp:effectExtent l="0" t="0" r="1905" b="0"/>
+            <wp:docPr id="1808746011" name="Picture 1" descr="A video game advertisement with a video game controller&#10;&#10;Description automatically generated"/>
+            <wp:cNvGraphicFramePr>
+              <a:graphicFrameLocks xmlns:a="http://schemas.openxmlformats.org/drawingml/2006/main" noChangeAspect="1"/>
+            </wp:cNvGraphicFramePr>
+            <a:graphic xmlns:a="http://schemas.openxmlformats.org/drawingml/2006/main">
+              <a:graphicData uri="http://schemas.openxmlformats.org/drawingml/2006/picture">
+                <pic:pic xmlns:pic="http://schemas.openxmlformats.org/drawingml/2006/picture">
+                  <pic:nvPicPr>
+                    <pic:cNvPr id="1808746011" name="Picture 1" descr="A video game advertisement with a video game controller&#10;&#10;Description automatically generated"/>
+                    <pic:cNvPicPr>
+                      <a:picLocks noChangeAspect="1" noChangeArrowheads="1"/>
+                    </pic:cNvPicPr>
+                  </pic:nvPicPr>
+                  <pic:blipFill>
+                    <a:blip r:embed="rId12" cstate="print">
+                      <a:extLst>
+                        <a:ext uri="{28A0092B-C50C-407E-A947-70E740481C1C}">
+                          <a14:useLocalDpi xmlns:a14="http://schemas.microsoft.com/office/drawing/2010/main" val="0"/>
+                        </a:ext>
+                      </a:extLst>
+                    </a:blip>
+                    <a:srcRect/>
+                    <a:stretch>
+                      <a:fillRect/>
+                    </a:stretch>
+                  </pic:blipFill>
+                  <pic:spPr bwMode="auto">
+                    <a:xfrm>
+                      <a:off x="0" y="0"/>
+                      <a:ext cx="2644985" cy="1251847"/>
+                    </a:xfrm>
+                    <a:prstGeom prst="rect">
+                      <a:avLst/>
+                    </a:prstGeom>
+                    <a:noFill/>
+                    <a:ln>
+                      <a:noFill/>
+                    </a:ln>
+                  </pic:spPr>
+                </pic:pic>
+              </a:graphicData>
+            </a:graphic>
+          </wp:inline>
+        </w:drawing>
+      </w:r>
+      <w:r>
+        <w:t xml:space="preserve">       </w:t>
+      </w:r>
+      <w:r>
+        <w:rPr>
+          <w:noProof/>
+        </w:rPr>
+        <w:drawing>
+          <wp:inline distT="0" distB="0" distL="0" distR="0" wp14:anchorId="0085449F" wp14:editId="1BC0432E">
+            <wp:extent cx="2578278" cy="1220826"/>
+            <wp:effectExtent l="0" t="0" r="0" b="0"/>
+            <wp:docPr id="1881189031" name="Picture 1" descr="A video game screen with text and images&#10;&#10;Description automatically generated"/>
+            <wp:cNvGraphicFramePr>
+              <a:graphicFrameLocks xmlns:a="http://schemas.openxmlformats.org/drawingml/2006/main" noChangeAspect="1"/>
+            </wp:cNvGraphicFramePr>
+            <a:graphic xmlns:a="http://schemas.openxmlformats.org/drawingml/2006/main">
+              <a:graphicData uri="http://schemas.openxmlformats.org/drawingml/2006/picture">
+                <pic:pic xmlns:pic="http://schemas.openxmlformats.org/drawingml/2006/picture">
+                  <pic:nvPicPr>
+                    <pic:cNvPr id="1881189031" name="Picture 1" descr="A video game screen with text and images&#10;&#10;Description automatically generated"/>
+                    <pic:cNvPicPr/>
+                  </pic:nvPicPr>
+                  <pic:blipFill>
+                    <a:blip r:embed="rId13"/>
+                    <a:stretch>
+                      <a:fillRect/>
+                    </a:stretch>
+                  </pic:blipFill>
+                  <pic:spPr>
+                    <a:xfrm>
+                      <a:off x="0" y="0"/>
+                      <a:ext cx="2616211" cy="1238787"/>
+                    </a:xfrm>
+                    <a:prstGeom prst="rect">
+                      <a:avLst/>
+                    </a:prstGeom>
+                  </pic:spPr>
+                </pic:pic>
+              </a:graphicData>
+            </a:graphic>
+          </wp:inline>
+        </w:drawing>
+      </w:r>
+    </w:p>
+    <w:p>
+      <w:pPr>
+        <w:jc w:val="center"/>
+        <w:rPr>
+          <w:i/>
+          <w:iCs/>
+          <w:sz w:val="18"/>
+          <w:szCs w:val="18"/>
+        </w:rPr>
+      </w:pPr>
+      <w:r>
+        <w:rPr>
+          <w:i/>
+          <w:iCs/>
+          <w:sz w:val="18"/>
+          <w:szCs w:val="18"/>
+        </w:rPr>
+        <w:t>Examples of preview tiles that appear when the player hovers over a tile.</w:t>
       </w:r>
     </w:p>
     <w:p>
@@ -1838,102 +1873,18 @@
           <w:sz w:val="24"/>
           <w:szCs w:val="24"/>
         </w:rPr>
-        <w:t>Star Maps has a simple set of player goals to guide the player in progression through the game. They have three progress bars: System Happiness, Progress Rate, and Monetary Output. The idea is that the player must build a system good enough to meet all three of these goals with the money and time that they have.</w:t>
-      </w:r>
-      <w:r>
-        <w:rPr>
-          <w:sz w:val="24"/>
-          <w:szCs w:val="24"/>
-        </w:rPr>
-        <w:t xml:space="preserve"> The player is also able to save the game at any time as well as load a save file using JSON files.</w:t>
-      </w:r>
-    </w:p>
-    <w:p>
-      <w:pPr>
-        <w:rPr>
-          <w:b/>
-          <w:bCs/>
-          <w:i/>
-          <w:iCs/>
-          <w:sz w:val="28"/>
-          <w:szCs w:val="28"/>
-        </w:rPr>
-      </w:pPr>
-      <w:r>
-        <w:rPr>
-          <w:b/>
-          <w:bCs/>
-          <w:i/>
-          <w:iCs/>
-          <w:sz w:val="28"/>
-          <w:szCs w:val="28"/>
-        </w:rPr>
-        <w:t>Controls:</w:t>
-      </w:r>
-    </w:p>
-    <w:p>
-      <w:r>
-        <w:rPr>
-          <w:i/>
-          <w:iCs/>
-          <w:sz w:val="24"/>
-          <w:szCs w:val="24"/>
-        </w:rPr>
-        <w:lastRenderedPageBreak/>
-        <w:t>Star Maps</w:t>
-      </w:r>
-      <w:r>
-        <w:rPr>
-          <w:sz w:val="24"/>
-          <w:szCs w:val="24"/>
-        </w:rPr>
-        <w:t xml:space="preserve"> has </w:t>
-      </w:r>
-      <w:r>
-        <w:rPr>
-          <w:sz w:val="24"/>
-          <w:szCs w:val="24"/>
-        </w:rPr>
-        <w:t xml:space="preserve">very few controls, but they are important. Left click is the main interact button. Any button on the screen can be clicked on using this. Right click lets the player delete game </w:t>
-      </w:r>
-      <w:proofErr w:type="gramStart"/>
-      <w:r>
-        <w:rPr>
-          <w:sz w:val="24"/>
-          <w:szCs w:val="24"/>
-        </w:rPr>
-        <w:t>objects, once</w:t>
-      </w:r>
-      <w:proofErr w:type="gramEnd"/>
-      <w:r>
-        <w:rPr>
-          <w:sz w:val="24"/>
-          <w:szCs w:val="24"/>
-        </w:rPr>
-        <w:t xml:space="preserve"> </w:t>
-      </w:r>
-      <w:r>
-        <w:rPr>
-          <w:sz w:val="24"/>
-          <w:szCs w:val="24"/>
-        </w:rPr>
-        <w:t>they’ve</w:t>
-      </w:r>
-      <w:r>
-        <w:rPr>
-          <w:sz w:val="24"/>
-          <w:szCs w:val="24"/>
-        </w:rPr>
-        <w:t xml:space="preserve"> selected the delete tool of course. The WASD and arrow keys control the camera position</w:t>
-      </w:r>
-      <w:r>
-        <w:rPr>
-          <w:sz w:val="24"/>
-          <w:szCs w:val="24"/>
-        </w:rPr>
-        <w:t xml:space="preserve"> in the world. I had intended to develop a simpler system to rotate around the system using the arrow keys, always keeping the sun in the center of the screen, but I simply did not have enough time to finish that feature. In the debug menu I created, opened by pressing the Tab key, I have some simple toggles for swapping between a side view and a top view of the system.</w:t>
-      </w:r>
-    </w:p>
+        <w:t xml:space="preserve">Star Maps has a simple set of player goals to guide the player in progression through the game. They have three progress bars: System Happiness, Progress Rate, and Monetary Output. The idea is that the player must build a system good enough to meet all three of these goals with </w:t>
+      </w:r>
+    </w:p>
+    <w:p>
+      <w:pPr>
+        <w:rPr>
+          <w:sz w:val="24"/>
+          <w:szCs w:val="24"/>
+        </w:rPr>
+      </w:pPr>
+    </w:p>
+    <w:p/>
     <w:p>
       <w:pPr>
         <w:rPr>
@@ -1946,7 +1897,7 @@
           <w:noProof/>
         </w:rPr>
         <w:drawing>
-          <wp:anchor distT="0" distB="0" distL="114300" distR="114300" simplePos="0" relativeHeight="251671552" behindDoc="0" locked="0" layoutInCell="1" allowOverlap="1" wp14:anchorId="44B8FCB2" wp14:editId="1C8788E4">
+          <wp:anchor distT="0" distB="0" distL="114300" distR="114300" simplePos="0" relativeHeight="251685888" behindDoc="0" locked="0" layoutInCell="1" allowOverlap="1" wp14:anchorId="55AF3FDD" wp14:editId="3F31DCA0">
             <wp:simplePos x="0" y="0"/>
             <wp:positionH relativeFrom="column">
               <wp:posOffset>-161925</wp:posOffset>
@@ -2037,21 +1988,7 @@
           <w:sz w:val="24"/>
           <w:szCs w:val="24"/>
         </w:rPr>
-        <w:t xml:space="preserve"> (Page </w:t>
-      </w:r>
-      <w:r>
-        <w:rPr>
-          <w:sz w:val="24"/>
-          <w:szCs w:val="24"/>
-        </w:rPr>
-        <w:t>4</w:t>
-      </w:r>
-      <w:r>
-        <w:rPr>
-          <w:sz w:val="24"/>
-          <w:szCs w:val="24"/>
-        </w:rPr>
-        <w:t>)</w:t>
+        <w:t xml:space="preserve"> (Page 4)</w:t>
       </w:r>
     </w:p>
     <w:p>
@@ -2133,7 +2070,7 @@
         <mc:AlternateContent>
           <mc:Choice Requires="wps">
             <w:drawing>
-              <wp:anchor distT="0" distB="0" distL="114300" distR="114300" simplePos="0" relativeHeight="251672576" behindDoc="0" locked="0" layoutInCell="1" allowOverlap="1" wp14:anchorId="620B6C23" wp14:editId="6B406170">
+              <wp:anchor distT="0" distB="0" distL="114300" distR="114300" simplePos="0" relativeHeight="251686912" behindDoc="0" locked="0" layoutInCell="1" allowOverlap="1" wp14:anchorId="76E9A9B5" wp14:editId="7D207ECF">
                 <wp:simplePos x="0" y="0"/>
                 <wp:positionH relativeFrom="column">
                   <wp:posOffset>47625</wp:posOffset>
@@ -2182,7 +2119,7 @@
           </mc:Choice>
           <mc:Fallback>
             <w:pict>
-              <v:line w14:anchorId="2FFC9CAF" id="Straight Connector 3" o:spid="_x0000_s1026" style="position:absolute;z-index:251672576;visibility:visible;mso-wrap-style:square;mso-wrap-distance-left:9pt;mso-wrap-distance-top:0;mso-wrap-distance-right:9pt;mso-wrap-distance-bottom:0;mso-position-horizontal:absolute;mso-position-horizontal-relative:text;mso-position-vertical:absolute;mso-position-vertical-relative:text" from="3.75pt,1.15pt" to="455.25pt,1.15pt" o:gfxdata="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" strokecolor="black [3200]" strokeweight=".5pt">
+              <v:line w14:anchorId="6E6FBC2D" id="Straight Connector 3" o:spid="_x0000_s1026" style="position:absolute;z-index:251686912;visibility:visible;mso-wrap-style:square;mso-wrap-distance-left:9pt;mso-wrap-distance-top:0;mso-wrap-distance-right:9pt;mso-wrap-distance-bottom:0;mso-position-horizontal:absolute;mso-position-horizontal-relative:text;mso-position-vertical:absolute;mso-position-vertical-relative:text" from="3.75pt,1.15pt" to="455.25pt,1.15pt" o:gfxdata="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" strokecolor="black [3200]" strokeweight=".5pt">
                 <v:stroke joinstyle="miter"/>
               </v:line>
             </w:pict>
@@ -2196,6 +2133,97 @@
     <w:p>
       <w:pPr>
         <w:rPr>
+          <w:sz w:val="24"/>
+          <w:szCs w:val="24"/>
+        </w:rPr>
+      </w:pPr>
+      <w:r>
+        <w:rPr>
+          <w:sz w:val="24"/>
+          <w:szCs w:val="24"/>
+        </w:rPr>
+        <w:t>the money and time that they have.</w:t>
+      </w:r>
+      <w:r>
+        <w:rPr>
+          <w:sz w:val="24"/>
+          <w:szCs w:val="24"/>
+        </w:rPr>
+        <w:t xml:space="preserve"> The player is also able to save the game at any time as well as load a save file using JSON files.</w:t>
+      </w:r>
+    </w:p>
+    <w:p>
+      <w:pPr>
+        <w:rPr>
+          <w:b/>
+          <w:bCs/>
+          <w:i/>
+          <w:iCs/>
+          <w:sz w:val="28"/>
+          <w:szCs w:val="28"/>
+        </w:rPr>
+      </w:pPr>
+      <w:r>
+        <w:rPr>
+          <w:b/>
+          <w:bCs/>
+          <w:i/>
+          <w:iCs/>
+          <w:sz w:val="28"/>
+          <w:szCs w:val="28"/>
+        </w:rPr>
+        <w:t>Controls:</w:t>
+      </w:r>
+    </w:p>
+    <w:p>
+      <w:r>
+        <w:rPr>
+          <w:i/>
+          <w:iCs/>
+          <w:sz w:val="24"/>
+          <w:szCs w:val="24"/>
+        </w:rPr>
+        <w:t>Star Maps</w:t>
+      </w:r>
+      <w:r>
+        <w:rPr>
+          <w:sz w:val="24"/>
+          <w:szCs w:val="24"/>
+        </w:rPr>
+        <w:t xml:space="preserve"> has </w:t>
+      </w:r>
+      <w:r>
+        <w:rPr>
+          <w:sz w:val="24"/>
+          <w:szCs w:val="24"/>
+        </w:rPr>
+        <w:t xml:space="preserve">very few controls, but they are important. Left click is the main interact button. Any button on the screen can be clicked on using this. Right click lets the player delete game objects, once </w:t>
+      </w:r>
+      <w:r>
+        <w:rPr>
+          <w:sz w:val="24"/>
+          <w:szCs w:val="24"/>
+        </w:rPr>
+        <w:t>they’ve</w:t>
+      </w:r>
+      <w:r>
+        <w:rPr>
+          <w:sz w:val="24"/>
+          <w:szCs w:val="24"/>
+        </w:rPr>
+        <w:t xml:space="preserve"> selected the delete tool of course. The WASD and arrow keys control the camera position</w:t>
+      </w:r>
+      <w:r>
+        <w:rPr>
+          <w:sz w:val="24"/>
+          <w:szCs w:val="24"/>
+        </w:rPr>
+        <w:t xml:space="preserve"> in the world. I had intended to develop a simpler system to rotate around the system using the arrow keys, always keeping the sun in the center of the screen, but I simply did not have enough time to finish that feature. In the debug menu I created, opened by pressing the Tab key, I have some simple toggles for swapping between a side view and a top view of the system.</w:t>
+      </w:r>
+    </w:p>
+    <w:p>
+      <w:pPr>
+        <w:rPr>
           <w:b/>
           <w:bCs/>
           <w:sz w:val="32"/>
@@ -2245,9 +2273,23 @@
           <w:sz w:val="24"/>
           <w:szCs w:val="24"/>
         </w:rPr>
-        <w:t xml:space="preserve">Star </w:t>
-      </w:r>
-      <w:proofErr w:type="gramStart"/>
+        <w:t>Star Maps</w:t>
+      </w:r>
+      <w:r>
+        <w:rPr>
+          <w:sz w:val="24"/>
+          <w:szCs w:val="24"/>
+        </w:rPr>
+        <w:t xml:space="preserve"> </w:t>
+      </w:r>
+      <w:r>
+        <w:rPr>
+          <w:sz w:val="24"/>
+          <w:szCs w:val="24"/>
+        </w:rPr>
+        <w:t xml:space="preserve">and I created the assets and wrote the code for the game in C++. As mentioned before, I used some third party software for models and textures in the game, as well as some C++ libraries such as </w:t>
+      </w:r>
+      <w:proofErr w:type="spellStart"/>
       <w:r>
         <w:rPr>
           <w:i/>
@@ -2255,72 +2297,23 @@
           <w:sz w:val="24"/>
           <w:szCs w:val="24"/>
         </w:rPr>
-        <w:t>Maps</w:t>
-      </w:r>
-      <w:proofErr w:type="gramEnd"/>
-      <w:r>
-        <w:rPr>
-          <w:sz w:val="24"/>
-          <w:szCs w:val="24"/>
-        </w:rPr>
-        <w:t xml:space="preserve"> </w:t>
-      </w:r>
-      <w:r>
-        <w:rPr>
-          <w:sz w:val="24"/>
-          <w:szCs w:val="24"/>
-        </w:rPr>
-        <w:t xml:space="preserve">and I created the assets and wrote the code for the game in C++. As mentioned before, I used some </w:t>
-      </w:r>
-      <w:proofErr w:type="gramStart"/>
-      <w:r>
-        <w:rPr>
-          <w:sz w:val="24"/>
-          <w:szCs w:val="24"/>
-        </w:rPr>
-        <w:t>third party</w:t>
-      </w:r>
-      <w:proofErr w:type="gramEnd"/>
-      <w:r>
-        <w:rPr>
-          <w:sz w:val="24"/>
-          <w:szCs w:val="24"/>
-        </w:rPr>
-        <w:t xml:space="preserve"> software for models and textures in the game, as well as some C++ libraries such as </w:t>
+        <w:t>imgui</w:t>
+      </w:r>
+      <w:proofErr w:type="spellEnd"/>
+      <w:r>
+        <w:t xml:space="preserve"> and </w:t>
       </w:r>
       <w:proofErr w:type="spellStart"/>
       <w:r>
         <w:rPr>
           <w:i/>
           <w:iCs/>
-          <w:sz w:val="24"/>
-          <w:szCs w:val="24"/>
-        </w:rPr>
-        <w:t>imgui</w:t>
+        </w:rPr>
+        <w:t>Assimp</w:t>
       </w:r>
       <w:proofErr w:type="spellEnd"/>
       <w:r>
-        <w:t xml:space="preserve"> and </w:t>
-      </w:r>
-      <w:proofErr w:type="spellStart"/>
-      <w:r>
-        <w:rPr>
-          <w:i/>
-          <w:iCs/>
-        </w:rPr>
-        <w:t>Assimp</w:t>
-      </w:r>
-      <w:proofErr w:type="spellEnd"/>
-      <w:r>
-        <w:t xml:space="preserve">. A full list of </w:t>
-      </w:r>
-      <w:proofErr w:type="gramStart"/>
-      <w:r>
-        <w:t>all of</w:t>
-      </w:r>
-      <w:proofErr w:type="gramEnd"/>
-      <w:r>
-        <w:t xml:space="preserve"> the assets and tools I used can be found on the projects GitHub Page (</w:t>
+        <w:t>. A full list of all of the assets and tools I used can be found on the projects GitHub Page (</w:t>
       </w:r>
       <w:r>
         <w:t>github.com/</w:t>
@@ -2396,18 +2389,7 @@
       </w:r>
       <w:proofErr w:type="spellEnd"/>
       <w:r>
-        <w:t xml:space="preserve"> the project for a </w:t>
-      </w:r>
-      <w:proofErr w:type="gramStart"/>
-      <w:r>
-        <w:t>one man</w:t>
-      </w:r>
-      <w:proofErr w:type="gramEnd"/>
-      <w:r>
-        <w:t xml:space="preserve"> team, ran into many bugs and issues that slowed me down for a lot of time (such as figuring out the math for nested orbits to work correctly), and simply ran out of time to implement every feature to</w:t>
-      </w:r>
-      <w:r>
-        <w:t xml:space="preserve"> </w:t>
+        <w:t xml:space="preserve"> the project for a one man team, ran into many bugs and issues that slowed me down for a lot of time (such as figuring out the math for nested orbits to work correctly), and simply ran out of time to implement every feature to </w:t>
       </w:r>
       <w:r>
         <w:t>completion.</w:t>
@@ -2419,32 +2401,8 @@
         <w:t xml:space="preserve"> However, I am very proud of what I was able to create using OpenGL. I think there </w:t>
       </w:r>
       <w:r>
-        <w:t xml:space="preserve">are a lot of great features here that could be developed further into a </w:t>
-      </w:r>
-      <w:proofErr w:type="gramStart"/>
-      <w:r>
-        <w:t>really great</w:t>
-      </w:r>
-      <w:proofErr w:type="gramEnd"/>
-      <w:r>
-        <w:t xml:space="preserve"> game.</w:t>
-      </w:r>
-    </w:p>
-    <w:p>
-      <w:pPr>
-        <w:rPr>
-          <w:sz w:val="24"/>
-          <w:szCs w:val="24"/>
-        </w:rPr>
-      </w:pPr>
-    </w:p>
-    <w:p>
-      <w:pPr>
-        <w:rPr>
-          <w:sz w:val="24"/>
-          <w:szCs w:val="24"/>
-        </w:rPr>
-      </w:pPr>
+        <w:t>are a lot of great features here that could be developed further into a really great game.</w:t>
+      </w:r>
     </w:p>
     <w:p>
       <w:pPr>
@@ -3279,6 +3237,7 @@
   <w:style w:type="character" w:default="1" w:styleId="DefaultParagraphFont">
     <w:name w:val="Default Paragraph Font"/>
     <w:uiPriority w:val="1"/>
+    <w:semiHidden/>
     <w:unhideWhenUsed/>
   </w:style>
   <w:style w:type="table" w:default="1" w:styleId="TableNormal">

</xml_diff>